<commit_message>
05.12.2024 iot dusunje islenen
</commit_message>
<xml_diff>
--- a/tayyarlanylyan/I_bap/1_IoT_dusunje.docx
+++ b/tayyarlanylyan/I_bap/1_IoT_dusunje.docx
@@ -87,7 +87,79 @@
           <w:sz w:val="28"/>
           <w:szCs w:val="28"/>
         </w:rPr>
-        <w:t>Впервые сам термин Интернет вещей был введен в 1999 году британским пионером технологий Кевином Эштоном, который тогда работал помощником бренд-менеджера в компании Procter &amp; Gamble. В 2007 году Эштон объяснил свою фразу в статье: «Если бы у нас были компьютеры, которые бы знали все, что только можно знать о вещах, используя данные, которые они собрали без нашей помощи, мы могли бы отслеживать и считать все, и значительно сократить отходы, потери и затраты. Мы бы знали, когда продукцию необходимо заменить, отремонтировать или отозвать со складов магазинов и каков процент ее износа. Мы должны дать возможность компьютерам использовать собственные средства сбора информации так, чтобы они могли видеть, слышать и чувствовать мировые тренды во всей их красоте. Технологии радиочастотной идентификации и сенсорные технологии позволяют компьютерам наблюдать, выявлять и понимать мир без ограничений данных, введенных человеком»</w:t>
+        <w:t xml:space="preserve">Впервые сам термин Интернет вещей был введен в 1999 году британским пионером технологий Кевином </w:t>
+      </w:r>
+      <w:proofErr w:type="spellStart"/>
+      <w:r>
+        <w:rPr>
+          <w:rFonts w:ascii="Times New Roman" w:hAnsi="Times New Roman" w:cs="Times New Roman"/>
+          <w:sz w:val="28"/>
+          <w:szCs w:val="28"/>
+        </w:rPr>
+        <w:t>Эштоном</w:t>
+      </w:r>
+      <w:proofErr w:type="spellEnd"/>
+      <w:r>
+        <w:rPr>
+          <w:rFonts w:ascii="Times New Roman" w:hAnsi="Times New Roman" w:cs="Times New Roman"/>
+          <w:sz w:val="28"/>
+          <w:szCs w:val="28"/>
+        </w:rPr>
+        <w:t xml:space="preserve">, который тогда работал помощником бренд-менеджера в компании </w:t>
+      </w:r>
+      <w:proofErr w:type="spellStart"/>
+      <w:r>
+        <w:rPr>
+          <w:rFonts w:ascii="Times New Roman" w:hAnsi="Times New Roman" w:cs="Times New Roman"/>
+          <w:sz w:val="28"/>
+          <w:szCs w:val="28"/>
+        </w:rPr>
+        <w:t>Procter</w:t>
+      </w:r>
+      <w:proofErr w:type="spellEnd"/>
+      <w:r>
+        <w:rPr>
+          <w:rFonts w:ascii="Times New Roman" w:hAnsi="Times New Roman" w:cs="Times New Roman"/>
+          <w:sz w:val="28"/>
+          <w:szCs w:val="28"/>
+        </w:rPr>
+        <w:t xml:space="preserve"> &amp; </w:t>
+      </w:r>
+      <w:proofErr w:type="spellStart"/>
+      <w:r>
+        <w:rPr>
+          <w:rFonts w:ascii="Times New Roman" w:hAnsi="Times New Roman" w:cs="Times New Roman"/>
+          <w:sz w:val="28"/>
+          <w:szCs w:val="28"/>
+        </w:rPr>
+        <w:t>Gamble</w:t>
+      </w:r>
+      <w:proofErr w:type="spellEnd"/>
+      <w:r>
+        <w:rPr>
+          <w:rFonts w:ascii="Times New Roman" w:hAnsi="Times New Roman" w:cs="Times New Roman"/>
+          <w:sz w:val="28"/>
+          <w:szCs w:val="28"/>
+        </w:rPr>
+        <w:t xml:space="preserve">. В 2007 году </w:t>
+      </w:r>
+      <w:proofErr w:type="spellStart"/>
+      <w:r>
+        <w:rPr>
+          <w:rFonts w:ascii="Times New Roman" w:hAnsi="Times New Roman" w:cs="Times New Roman"/>
+          <w:sz w:val="28"/>
+          <w:szCs w:val="28"/>
+        </w:rPr>
+        <w:t>Эштон</w:t>
+      </w:r>
+      <w:proofErr w:type="spellEnd"/>
+      <w:r>
+        <w:rPr>
+          <w:rFonts w:ascii="Times New Roman" w:hAnsi="Times New Roman" w:cs="Times New Roman"/>
+          <w:sz w:val="28"/>
+          <w:szCs w:val="28"/>
+        </w:rPr>
+        <w:t xml:space="preserve"> объяснил свою фразу в статье: «Если бы у нас были компьютеры, которые бы знали все, что только можно знать о вещах, используя данные, которые они собрали без нашей помощи, мы могли бы отслеживать и считать все, и значительно сократить отходы, потери и затраты. Мы бы знали, когда продукцию необходимо заменить, отремонтировать или отозвать со складов магазинов и каков процент ее износа. Мы должны дать возможность компьютерам использовать собственные средства сбора информации так, чтобы они могли видеть, слышать и чувствовать мировые тренды во всей их красоте. Технологии радиочастотной идентификации и сенсорные технологии позволяют компьютерам наблюдать, выявлять и понимать мир без ограничений данных, введенных человеком»</w:t>
       </w:r>
     </w:p>
     <w:p>
@@ -105,6 +177,16 @@
       <w:r>
         <w:rPr>
           <w:rFonts w:ascii="Times New Roman" w:hAnsi="Times New Roman" w:cs="Times New Roman"/>
+          <w:noProof/>
+          <w:sz w:val="28"/>
+          <w:szCs w:val="28"/>
+        </w:rPr>
+        <w:t xml:space="preserve"> </w:t>
+      </w:r>
+      <w:r>
+        <w:rPr>
+          <w:rFonts w:ascii="Times New Roman" w:hAnsi="Times New Roman" w:cs="Times New Roman"/>
+          <w:noProof/>
           <w:sz w:val="28"/>
           <w:szCs w:val="28"/>
           <w:lang w:val="tk-TM"/>
@@ -165,6 +247,7 @@
           <w:szCs w:val="28"/>
           <w:lang w:val="tk-TM"/>
         </w:rPr>
+        <w:lastRenderedPageBreak/>
         <w:t xml:space="preserve">Позже, в 2012 году, компания Rand Europe будет искать дальнейшее </w:t>
       </w:r>
     </w:p>
@@ -187,7 +270,6 @@
           <w:szCs w:val="28"/>
           <w:lang w:val="tk-TM"/>
         </w:rPr>
-        <w:lastRenderedPageBreak/>
         <w:t xml:space="preserve">определение Интернета вещей в научно-исследовательском докладе </w:t>
       </w:r>
     </w:p>
@@ -417,6 +499,7 @@
       <w:r>
         <w:rPr>
           <w:rFonts w:ascii="Times New Roman" w:hAnsi="Times New Roman" w:cs="Times New Roman"/>
+          <w:noProof/>
           <w:sz w:val="28"/>
           <w:szCs w:val="28"/>
           <w:lang w:val="tk-TM"/>
@@ -479,86 +562,6 @@
     </w:p>
     <w:p>
       <w:pPr>
-        <w:rPr>
-          <w:rFonts w:ascii="Times New Roman" w:hAnsi="Times New Roman" w:cs="Times New Roman"/>
-          <w:sz w:val="28"/>
-          <w:szCs w:val="28"/>
-          <w:lang w:val="tk-TM"/>
-        </w:rPr>
-      </w:pPr>
-      <w:r>
-        <w:rPr>
-          <w:rFonts w:ascii="Times New Roman" w:hAnsi="Times New Roman" w:cs="Times New Roman"/>
-          <w:sz w:val="28"/>
-          <w:szCs w:val="28"/>
-          <w:lang w:val="tk-TM"/>
-        </w:rPr>
-        <w:lastRenderedPageBreak/>
-        <w:br w:type="page"/>
-      </w:r>
-    </w:p>
-    <w:p>
-      <w:pPr>
-        <w:rPr>
-          <w:rFonts w:ascii="Times New Roman" w:hAnsi="Times New Roman" w:cs="Times New Roman"/>
-          <w:sz w:val="28"/>
-          <w:szCs w:val="28"/>
-          <w:lang w:val="tk-TM"/>
-        </w:rPr>
-      </w:pPr>
-      <w:r>
-        <w:rPr>
-          <w:rFonts w:ascii="Times New Roman" w:hAnsi="Times New Roman" w:cs="Times New Roman"/>
-          <w:sz w:val="28"/>
-          <w:szCs w:val="28"/>
-          <w:lang w:val="tk-TM"/>
-        </w:rPr>
-        <w:lastRenderedPageBreak/>
-        <w:br w:type="page"/>
-      </w:r>
-    </w:p>
-    <w:p>
-      <w:pPr>
-        <w:rPr>
-          <w:rFonts w:ascii="Times New Roman" w:hAnsi="Times New Roman" w:cs="Times New Roman"/>
-          <w:sz w:val="28"/>
-          <w:szCs w:val="28"/>
-          <w:lang w:val="tk-TM"/>
-        </w:rPr>
-      </w:pPr>
-      <w:r>
-        <w:rPr>
-          <w:rFonts w:ascii="Times New Roman" w:hAnsi="Times New Roman" w:cs="Times New Roman"/>
-          <w:sz w:val="28"/>
-          <w:szCs w:val="28"/>
-          <w:lang w:val="tk-TM"/>
-        </w:rPr>
-        <w:lastRenderedPageBreak/>
-        <w:br w:type="page"/>
-      </w:r>
-    </w:p>
-    <w:p>
-      <w:pPr>
-        <w:rPr>
-          <w:rFonts w:ascii="Times New Roman" w:hAnsi="Times New Roman" w:cs="Times New Roman"/>
-          <w:sz w:val="28"/>
-          <w:szCs w:val="28"/>
-          <w:lang w:val="tk-TM"/>
-        </w:rPr>
-      </w:pPr>
-      <w:r>
-        <w:rPr>
-          <w:rFonts w:ascii="Times New Roman" w:hAnsi="Times New Roman" w:cs="Times New Roman"/>
-          <w:sz w:val="28"/>
-          <w:szCs w:val="28"/>
-          <w:lang w:val="tk-TM"/>
-        </w:rPr>
-        <w:lastRenderedPageBreak/>
-        <w:br w:type="page"/>
-      </w:r>
-    </w:p>
-    <w:p>
-      <w:pPr>
         <w:shd w:val="clear" w:color="auto" w:fill="FFFFFF"/>
         <w:spacing w:after="135" w:line="240" w:lineRule="auto"/>
         <w:rPr>
@@ -578,7 +581,227 @@
           <w:lang w:eastAsia="ru-RU"/>
         </w:rPr>
         <w:lastRenderedPageBreak/>
-        <w:t>Сегодня Интернет вещей (Internet of Things, IoT) – это часть окружающей нас действительности. Согласно общепринятому определению, со временем сформированному многими исследователями и аналитическими компаниями, IoT – научная концепция о способах взаимодействия физических объектов, устройств и систем между собой и с окружающим миром с применением различных технологий связи и стандартов соединения. Благодаря Интернету вещей работают фитнесс-трекеры, системы умного дома, умные часы, веб-маячки и множество других устройств. IoT, однако, используется не только в устройствах и технологиях, предназначенных конечному потребителю. Всё более важное место он занимает в промышленности, безопасности, военной сфере и других. В промышленности, например, на базе M2M-cоединений строятся процессы автоматизации. Итак, IoT можно разделить на две части: пользовательский Интернет вещей (CIoT) – носимая электроника, умные дома, умная техника, телекоммуникации и др., и индустриальный (IIoT) – подключённые автомобили, умные города, автоматизация промышленности и др. Широкая, всеобъемлющая концепция Интернета вещей уже захватила множество рынков и сфер. Но где, как и когда она была сформулирована?</w:t>
+        <w:t>Сегодня Интернет вещей (</w:t>
+      </w:r>
+      <w:proofErr w:type="spellStart"/>
+      <w:r>
+        <w:rPr>
+          <w:rFonts w:ascii="Arial" w:eastAsia="Times New Roman" w:hAnsi="Arial" w:cs="Arial"/>
+          <w:color w:val="333333"/>
+          <w:sz w:val="24"/>
+          <w:szCs w:val="24"/>
+          <w:lang w:eastAsia="ru-RU"/>
+        </w:rPr>
+        <w:t>Internet</w:t>
+      </w:r>
+      <w:proofErr w:type="spellEnd"/>
+      <w:r>
+        <w:rPr>
+          <w:rFonts w:ascii="Arial" w:eastAsia="Times New Roman" w:hAnsi="Arial" w:cs="Arial"/>
+          <w:color w:val="333333"/>
+          <w:sz w:val="24"/>
+          <w:szCs w:val="24"/>
+          <w:lang w:eastAsia="ru-RU"/>
+        </w:rPr>
+        <w:t xml:space="preserve"> </w:t>
+      </w:r>
+      <w:proofErr w:type="spellStart"/>
+      <w:r>
+        <w:rPr>
+          <w:rFonts w:ascii="Arial" w:eastAsia="Times New Roman" w:hAnsi="Arial" w:cs="Arial"/>
+          <w:color w:val="333333"/>
+          <w:sz w:val="24"/>
+          <w:szCs w:val="24"/>
+          <w:lang w:eastAsia="ru-RU"/>
+        </w:rPr>
+        <w:t>of</w:t>
+      </w:r>
+      <w:proofErr w:type="spellEnd"/>
+      <w:r>
+        <w:rPr>
+          <w:rFonts w:ascii="Arial" w:eastAsia="Times New Roman" w:hAnsi="Arial" w:cs="Arial"/>
+          <w:color w:val="333333"/>
+          <w:sz w:val="24"/>
+          <w:szCs w:val="24"/>
+          <w:lang w:eastAsia="ru-RU"/>
+        </w:rPr>
+        <w:t xml:space="preserve"> </w:t>
+      </w:r>
+      <w:proofErr w:type="spellStart"/>
+      <w:r>
+        <w:rPr>
+          <w:rFonts w:ascii="Arial" w:eastAsia="Times New Roman" w:hAnsi="Arial" w:cs="Arial"/>
+          <w:color w:val="333333"/>
+          <w:sz w:val="24"/>
+          <w:szCs w:val="24"/>
+          <w:lang w:eastAsia="ru-RU"/>
+        </w:rPr>
+        <w:t>Things</w:t>
+      </w:r>
+      <w:proofErr w:type="spellEnd"/>
+      <w:r>
+        <w:rPr>
+          <w:rFonts w:ascii="Arial" w:eastAsia="Times New Roman" w:hAnsi="Arial" w:cs="Arial"/>
+          <w:color w:val="333333"/>
+          <w:sz w:val="24"/>
+          <w:szCs w:val="24"/>
+          <w:lang w:eastAsia="ru-RU"/>
+        </w:rPr>
+        <w:t xml:space="preserve">, </w:t>
+      </w:r>
+      <w:proofErr w:type="spellStart"/>
+      <w:r>
+        <w:rPr>
+          <w:rFonts w:ascii="Arial" w:eastAsia="Times New Roman" w:hAnsi="Arial" w:cs="Arial"/>
+          <w:color w:val="333333"/>
+          <w:sz w:val="24"/>
+          <w:szCs w:val="24"/>
+          <w:lang w:eastAsia="ru-RU"/>
+        </w:rPr>
+        <w:t>IoT</w:t>
+      </w:r>
+      <w:proofErr w:type="spellEnd"/>
+      <w:r>
+        <w:rPr>
+          <w:rFonts w:ascii="Arial" w:eastAsia="Times New Roman" w:hAnsi="Arial" w:cs="Arial"/>
+          <w:color w:val="333333"/>
+          <w:sz w:val="24"/>
+          <w:szCs w:val="24"/>
+          <w:lang w:eastAsia="ru-RU"/>
+        </w:rPr>
+        <w:t xml:space="preserve">) – это часть окружающей нас действительности. Согласно общепринятому определению, со временем сформированному многими исследователями и аналитическими компаниями, </w:t>
+      </w:r>
+      <w:proofErr w:type="spellStart"/>
+      <w:r>
+        <w:rPr>
+          <w:rFonts w:ascii="Arial" w:eastAsia="Times New Roman" w:hAnsi="Arial" w:cs="Arial"/>
+          <w:color w:val="333333"/>
+          <w:sz w:val="24"/>
+          <w:szCs w:val="24"/>
+          <w:lang w:eastAsia="ru-RU"/>
+        </w:rPr>
+        <w:t>IoT</w:t>
+      </w:r>
+      <w:proofErr w:type="spellEnd"/>
+      <w:r>
+        <w:rPr>
+          <w:rFonts w:ascii="Arial" w:eastAsia="Times New Roman" w:hAnsi="Arial" w:cs="Arial"/>
+          <w:color w:val="333333"/>
+          <w:sz w:val="24"/>
+          <w:szCs w:val="24"/>
+          <w:lang w:eastAsia="ru-RU"/>
+        </w:rPr>
+        <w:t xml:space="preserve"> – научная концепция о способах взаимодействия физических объектов, устройств и систем между собой и с окружающим миром с применением различных технологий связи и стандартов соединения. Благодаря Интернету вещей работают фитнесс-</w:t>
+      </w:r>
+      <w:proofErr w:type="spellStart"/>
+      <w:r>
+        <w:rPr>
+          <w:rFonts w:ascii="Arial" w:eastAsia="Times New Roman" w:hAnsi="Arial" w:cs="Arial"/>
+          <w:color w:val="333333"/>
+          <w:sz w:val="24"/>
+          <w:szCs w:val="24"/>
+          <w:lang w:eastAsia="ru-RU"/>
+        </w:rPr>
+        <w:t>трекеры</w:t>
+      </w:r>
+      <w:proofErr w:type="spellEnd"/>
+      <w:r>
+        <w:rPr>
+          <w:rFonts w:ascii="Arial" w:eastAsia="Times New Roman" w:hAnsi="Arial" w:cs="Arial"/>
+          <w:color w:val="333333"/>
+          <w:sz w:val="24"/>
+          <w:szCs w:val="24"/>
+          <w:lang w:eastAsia="ru-RU"/>
+        </w:rPr>
+        <w:t xml:space="preserve">, системы умного дома, умные часы, веб-маячки и множество других устройств. </w:t>
+      </w:r>
+      <w:proofErr w:type="spellStart"/>
+      <w:r>
+        <w:rPr>
+          <w:rFonts w:ascii="Arial" w:eastAsia="Times New Roman" w:hAnsi="Arial" w:cs="Arial"/>
+          <w:color w:val="333333"/>
+          <w:sz w:val="24"/>
+          <w:szCs w:val="24"/>
+          <w:lang w:eastAsia="ru-RU"/>
+        </w:rPr>
+        <w:t>IoT</w:t>
+      </w:r>
+      <w:proofErr w:type="spellEnd"/>
+      <w:r>
+        <w:rPr>
+          <w:rFonts w:ascii="Arial" w:eastAsia="Times New Roman" w:hAnsi="Arial" w:cs="Arial"/>
+          <w:color w:val="333333"/>
+          <w:sz w:val="24"/>
+          <w:szCs w:val="24"/>
+          <w:lang w:eastAsia="ru-RU"/>
+        </w:rPr>
+        <w:t xml:space="preserve">, однако, используется не только в устройствах и технологиях, предназначенных конечному потребителю. Всё более важное место он занимает в промышленности, безопасности, военной сфере и других. В промышленности, например, на базе M2M-cоединений строятся процессы автоматизации. Итак, </w:t>
+      </w:r>
+      <w:proofErr w:type="spellStart"/>
+      <w:r>
+        <w:rPr>
+          <w:rFonts w:ascii="Arial" w:eastAsia="Times New Roman" w:hAnsi="Arial" w:cs="Arial"/>
+          <w:color w:val="333333"/>
+          <w:sz w:val="24"/>
+          <w:szCs w:val="24"/>
+          <w:lang w:eastAsia="ru-RU"/>
+        </w:rPr>
+        <w:t>IoT</w:t>
+      </w:r>
+      <w:proofErr w:type="spellEnd"/>
+      <w:r>
+        <w:rPr>
+          <w:rFonts w:ascii="Arial" w:eastAsia="Times New Roman" w:hAnsi="Arial" w:cs="Arial"/>
+          <w:color w:val="333333"/>
+          <w:sz w:val="24"/>
+          <w:szCs w:val="24"/>
+          <w:lang w:eastAsia="ru-RU"/>
+        </w:rPr>
+        <w:t xml:space="preserve"> можно разделить на две части: пользовательский Интернет вещей (</w:t>
+      </w:r>
+      <w:proofErr w:type="spellStart"/>
+      <w:r>
+        <w:rPr>
+          <w:rFonts w:ascii="Arial" w:eastAsia="Times New Roman" w:hAnsi="Arial" w:cs="Arial"/>
+          <w:color w:val="333333"/>
+          <w:sz w:val="24"/>
+          <w:szCs w:val="24"/>
+          <w:lang w:eastAsia="ru-RU"/>
+        </w:rPr>
+        <w:t>CIoT</w:t>
+      </w:r>
+      <w:proofErr w:type="spellEnd"/>
+      <w:r>
+        <w:rPr>
+          <w:rFonts w:ascii="Arial" w:eastAsia="Times New Roman" w:hAnsi="Arial" w:cs="Arial"/>
+          <w:color w:val="333333"/>
+          <w:sz w:val="24"/>
+          <w:szCs w:val="24"/>
+          <w:lang w:eastAsia="ru-RU"/>
+        </w:rPr>
+        <w:t>) – носимая электроника, умные дома, умная техника, телекоммуникации и др., и индустриальный (</w:t>
+      </w:r>
+      <w:proofErr w:type="spellStart"/>
+      <w:r>
+        <w:rPr>
+          <w:rFonts w:ascii="Arial" w:eastAsia="Times New Roman" w:hAnsi="Arial" w:cs="Arial"/>
+          <w:color w:val="333333"/>
+          <w:sz w:val="24"/>
+          <w:szCs w:val="24"/>
+          <w:lang w:eastAsia="ru-RU"/>
+        </w:rPr>
+        <w:t>IIoT</w:t>
+      </w:r>
+      <w:proofErr w:type="spellEnd"/>
+      <w:r>
+        <w:rPr>
+          <w:rFonts w:ascii="Arial" w:eastAsia="Times New Roman" w:hAnsi="Arial" w:cs="Arial"/>
+          <w:color w:val="333333"/>
+          <w:sz w:val="24"/>
+          <w:szCs w:val="24"/>
+          <w:lang w:eastAsia="ru-RU"/>
+        </w:rPr>
+        <w:t>) – подключённые автомобили, умные города, автоматизация промышленности и др. Широкая, всеобъемлющая концепция Интернета вещей уже захватила множество рынков и сфер. Но где, как и когда она была сформулирована?</w:t>
       </w:r>
     </w:p>
     <w:p>
@@ -629,7 +852,29 @@
           <w:szCs w:val="24"/>
           <w:lang w:eastAsia="ru-RU"/>
         </w:rPr>
-        <w:t>Одним из первых устройств, получивших возможность подключаться к сети, стал автомат по продаже Кока-колы, установленный в Университете Карнеги-Меллон. Так, уже в 1982 году он передавал данные о том, сколько бутылок с напитком сейчас в автомате, как долго они стоят, а также отображал информацию о том, холодная газировка или тёплая.</w:t>
+        <w:t>Одним из первых устройств, получивших возможность подключаться к сети, стал автомат по продаже Кока-колы, установленный в Университете Карнеги-</w:t>
+      </w:r>
+      <w:proofErr w:type="spellStart"/>
+      <w:r>
+        <w:rPr>
+          <w:rFonts w:ascii="Arial" w:eastAsia="Times New Roman" w:hAnsi="Arial" w:cs="Arial"/>
+          <w:color w:val="333333"/>
+          <w:sz w:val="24"/>
+          <w:szCs w:val="24"/>
+          <w:lang w:eastAsia="ru-RU"/>
+        </w:rPr>
+        <w:t>Меллон</w:t>
+      </w:r>
+      <w:proofErr w:type="spellEnd"/>
+      <w:r>
+        <w:rPr>
+          <w:rFonts w:ascii="Arial" w:eastAsia="Times New Roman" w:hAnsi="Arial" w:cs="Arial"/>
+          <w:color w:val="333333"/>
+          <w:sz w:val="24"/>
+          <w:szCs w:val="24"/>
+          <w:lang w:eastAsia="ru-RU"/>
+        </w:rPr>
+        <w:t>. Так, уже в 1982 году он передавал данные о том, сколько бутылок с напитком сейчас в автомате, как долго они стоят, а также отображал информацию о том, холодная газировка или тёплая.</w:t>
       </w:r>
     </w:p>
     <w:p>
@@ -728,7 +973,59 @@
           <w:szCs w:val="20"/>
           <w:lang w:eastAsia="ru-RU"/>
         </w:rPr>
-        <w:t>Так выглядели вендинговые аппараты по продаже Coca Cola в 1980-е</w:t>
+        <w:t xml:space="preserve">Так выглядели вендинговые аппараты по продаже </w:t>
+      </w:r>
+      <w:proofErr w:type="spellStart"/>
+      <w:r>
+        <w:rPr>
+          <w:rFonts w:ascii="Arial" w:eastAsia="Times New Roman" w:hAnsi="Arial" w:cs="Arial"/>
+          <w:i/>
+          <w:iCs/>
+          <w:color w:val="333333"/>
+          <w:sz w:val="20"/>
+          <w:szCs w:val="20"/>
+          <w:lang w:eastAsia="ru-RU"/>
+        </w:rPr>
+        <w:t>Coca</w:t>
+      </w:r>
+      <w:proofErr w:type="spellEnd"/>
+      <w:r>
+        <w:rPr>
+          <w:rFonts w:ascii="Arial" w:eastAsia="Times New Roman" w:hAnsi="Arial" w:cs="Arial"/>
+          <w:i/>
+          <w:iCs/>
+          <w:color w:val="333333"/>
+          <w:sz w:val="20"/>
+          <w:szCs w:val="20"/>
+          <w:lang w:eastAsia="ru-RU"/>
+        </w:rPr>
+        <w:t xml:space="preserve"> </w:t>
+      </w:r>
+      <w:proofErr w:type="spellStart"/>
+      <w:r>
+        <w:rPr>
+          <w:rFonts w:ascii="Arial" w:eastAsia="Times New Roman" w:hAnsi="Arial" w:cs="Arial"/>
+          <w:i/>
+          <w:iCs/>
+          <w:color w:val="333333"/>
+          <w:sz w:val="20"/>
+          <w:szCs w:val="20"/>
+          <w:lang w:eastAsia="ru-RU"/>
+        </w:rPr>
+        <w:t>Cola</w:t>
+      </w:r>
+      <w:proofErr w:type="spellEnd"/>
+      <w:r>
+        <w:rPr>
+          <w:rFonts w:ascii="Arial" w:eastAsia="Times New Roman" w:hAnsi="Arial" w:cs="Arial"/>
+          <w:i/>
+          <w:iCs/>
+          <w:color w:val="333333"/>
+          <w:sz w:val="20"/>
+          <w:szCs w:val="20"/>
+          <w:lang w:eastAsia="ru-RU"/>
+        </w:rPr>
+        <w:t xml:space="preserve"> в 1980-е</w:t>
       </w:r>
     </w:p>
     <w:p>
@@ -816,7 +1113,161 @@
           <w:szCs w:val="24"/>
           <w:lang w:eastAsia="ru-RU"/>
         </w:rPr>
-        <w:t>В конце 1980-х и начале 1990-х Марк Вейзер, руководитель исследовательских работ в Xerox PARC (исследовательском центре компании Xerox), предложил концепцию повсеместного компьютинга. Так, по мнению Вейзера, компьютеры должны были интегрироваться в окружающую реальность и уметь связываться между собой, решая повседневные задачи пользователя незаметно для него самого. В авторской статье 1991 года «Компьютер 21-го века», где Марк полно развернул свою концепцию, учёный довольно точно предсказал появление Интернета Вещей. В 1994 своей статье для журнала IEEE Spectrum инженер Реза Раджи упомянул о соединении, «в котором пакеты данных небольшого объёма аккумулировались бы в узлах сети, что позволило бы автоматизировать и интегрировать какие угодно процессы – от бытовых до промышленных». Тогда же ряд крупных компаний, таких как Microsoft или Novell, начали вести разработки в сфере Интернета вещей.</w:t>
+        <w:t xml:space="preserve">В конце 1980-х и начале 1990-х Марк </w:t>
+      </w:r>
+      <w:proofErr w:type="spellStart"/>
+      <w:r>
+        <w:rPr>
+          <w:rFonts w:ascii="Arial" w:eastAsia="Times New Roman" w:hAnsi="Arial" w:cs="Arial"/>
+          <w:color w:val="333333"/>
+          <w:sz w:val="24"/>
+          <w:szCs w:val="24"/>
+          <w:lang w:eastAsia="ru-RU"/>
+        </w:rPr>
+        <w:t>Вейзер</w:t>
+      </w:r>
+      <w:proofErr w:type="spellEnd"/>
+      <w:r>
+        <w:rPr>
+          <w:rFonts w:ascii="Arial" w:eastAsia="Times New Roman" w:hAnsi="Arial" w:cs="Arial"/>
+          <w:color w:val="333333"/>
+          <w:sz w:val="24"/>
+          <w:szCs w:val="24"/>
+          <w:lang w:eastAsia="ru-RU"/>
+        </w:rPr>
+        <w:t xml:space="preserve">, руководитель исследовательских работ в </w:t>
+      </w:r>
+      <w:proofErr w:type="spellStart"/>
+      <w:r>
+        <w:rPr>
+          <w:rFonts w:ascii="Arial" w:eastAsia="Times New Roman" w:hAnsi="Arial" w:cs="Arial"/>
+          <w:color w:val="333333"/>
+          <w:sz w:val="24"/>
+          <w:szCs w:val="24"/>
+          <w:lang w:eastAsia="ru-RU"/>
+        </w:rPr>
+        <w:t>Xerox</w:t>
+      </w:r>
+      <w:proofErr w:type="spellEnd"/>
+      <w:r>
+        <w:rPr>
+          <w:rFonts w:ascii="Arial" w:eastAsia="Times New Roman" w:hAnsi="Arial" w:cs="Arial"/>
+          <w:color w:val="333333"/>
+          <w:sz w:val="24"/>
+          <w:szCs w:val="24"/>
+          <w:lang w:eastAsia="ru-RU"/>
+        </w:rPr>
+        <w:t xml:space="preserve"> PARC (исследовательском центре компании </w:t>
+      </w:r>
+      <w:proofErr w:type="spellStart"/>
+      <w:r>
+        <w:rPr>
+          <w:rFonts w:ascii="Arial" w:eastAsia="Times New Roman" w:hAnsi="Arial" w:cs="Arial"/>
+          <w:color w:val="333333"/>
+          <w:sz w:val="24"/>
+          <w:szCs w:val="24"/>
+          <w:lang w:eastAsia="ru-RU"/>
+        </w:rPr>
+        <w:t>Xerox</w:t>
+      </w:r>
+      <w:proofErr w:type="spellEnd"/>
+      <w:r>
+        <w:rPr>
+          <w:rFonts w:ascii="Arial" w:eastAsia="Times New Roman" w:hAnsi="Arial" w:cs="Arial"/>
+          <w:color w:val="333333"/>
+          <w:sz w:val="24"/>
+          <w:szCs w:val="24"/>
+          <w:lang w:eastAsia="ru-RU"/>
+        </w:rPr>
+        <w:t xml:space="preserve">), предложил концепцию повсеместного компьютинга. Так, по мнению </w:t>
+      </w:r>
+      <w:proofErr w:type="spellStart"/>
+      <w:r>
+        <w:rPr>
+          <w:rFonts w:ascii="Arial" w:eastAsia="Times New Roman" w:hAnsi="Arial" w:cs="Arial"/>
+          <w:color w:val="333333"/>
+          <w:sz w:val="24"/>
+          <w:szCs w:val="24"/>
+          <w:lang w:eastAsia="ru-RU"/>
+        </w:rPr>
+        <w:t>Вейзера</w:t>
+      </w:r>
+      <w:proofErr w:type="spellEnd"/>
+      <w:r>
+        <w:rPr>
+          <w:rFonts w:ascii="Arial" w:eastAsia="Times New Roman" w:hAnsi="Arial" w:cs="Arial"/>
+          <w:color w:val="333333"/>
+          <w:sz w:val="24"/>
+          <w:szCs w:val="24"/>
+          <w:lang w:eastAsia="ru-RU"/>
+        </w:rPr>
+        <w:t xml:space="preserve">, компьютеры должны были интегрироваться в окружающую реальность и уметь связываться между собой, решая повседневные задачи пользователя незаметно для него самого. В авторской статье 1991 года «Компьютер 21-го века», где Марк полно развернул свою концепцию, учёный довольно точно предсказал появление Интернета Вещей. В 1994 своей статье для журнала IEEE </w:t>
+      </w:r>
+      <w:proofErr w:type="spellStart"/>
+      <w:r>
+        <w:rPr>
+          <w:rFonts w:ascii="Arial" w:eastAsia="Times New Roman" w:hAnsi="Arial" w:cs="Arial"/>
+          <w:color w:val="333333"/>
+          <w:sz w:val="24"/>
+          <w:szCs w:val="24"/>
+          <w:lang w:eastAsia="ru-RU"/>
+        </w:rPr>
+        <w:t>Spectrum</w:t>
+      </w:r>
+      <w:proofErr w:type="spellEnd"/>
+      <w:r>
+        <w:rPr>
+          <w:rFonts w:ascii="Arial" w:eastAsia="Times New Roman" w:hAnsi="Arial" w:cs="Arial"/>
+          <w:color w:val="333333"/>
+          <w:sz w:val="24"/>
+          <w:szCs w:val="24"/>
+          <w:lang w:eastAsia="ru-RU"/>
+        </w:rPr>
+        <w:t xml:space="preserve"> инженер Реза Раджи упомянул о соединении, «в котором пакеты данных небольшого объёма аккумулировались бы в узлах сети, что позволило бы автоматизировать и интегрировать какие угодно процессы – от бытовых до промышленных». Тогда же ряд крупных компаний, таких как </w:t>
+      </w:r>
+      <w:proofErr w:type="spellStart"/>
+      <w:r>
+        <w:rPr>
+          <w:rFonts w:ascii="Arial" w:eastAsia="Times New Roman" w:hAnsi="Arial" w:cs="Arial"/>
+          <w:color w:val="333333"/>
+          <w:sz w:val="24"/>
+          <w:szCs w:val="24"/>
+          <w:lang w:eastAsia="ru-RU"/>
+        </w:rPr>
+        <w:t>Microsoft</w:t>
+      </w:r>
+      <w:proofErr w:type="spellEnd"/>
+      <w:r>
+        <w:rPr>
+          <w:rFonts w:ascii="Arial" w:eastAsia="Times New Roman" w:hAnsi="Arial" w:cs="Arial"/>
+          <w:color w:val="333333"/>
+          <w:sz w:val="24"/>
+          <w:szCs w:val="24"/>
+          <w:lang w:eastAsia="ru-RU"/>
+        </w:rPr>
+        <w:t xml:space="preserve"> или </w:t>
+      </w:r>
+      <w:proofErr w:type="spellStart"/>
+      <w:r>
+        <w:rPr>
+          <w:rFonts w:ascii="Arial" w:eastAsia="Times New Roman" w:hAnsi="Arial" w:cs="Arial"/>
+          <w:color w:val="333333"/>
+          <w:sz w:val="24"/>
+          <w:szCs w:val="24"/>
+          <w:lang w:eastAsia="ru-RU"/>
+        </w:rPr>
+        <w:t>Novell</w:t>
+      </w:r>
+      <w:proofErr w:type="spellEnd"/>
+      <w:r>
+        <w:rPr>
+          <w:rFonts w:ascii="Arial" w:eastAsia="Times New Roman" w:hAnsi="Arial" w:cs="Arial"/>
+          <w:color w:val="333333"/>
+          <w:sz w:val="24"/>
+          <w:szCs w:val="24"/>
+          <w:lang w:eastAsia="ru-RU"/>
+        </w:rPr>
+        <w:t>, начали вести разработки в сфере Интернета вещей.</w:t>
       </w:r>
     </w:p>
     <w:p>
@@ -839,7 +1290,29 @@
           <w:szCs w:val="24"/>
           <w:lang w:eastAsia="ru-RU"/>
         </w:rPr>
-        <w:t xml:space="preserve">Важной вехой формирования понятия «Интернета вещей» стало выступление учёного Билла Джоя </w:t>
+        <w:t xml:space="preserve">Важной вехой формирования понятия «Интернета вещей» стало выступление учёного Билла </w:t>
+      </w:r>
+      <w:proofErr w:type="spellStart"/>
+      <w:r>
+        <w:rPr>
+          <w:rFonts w:ascii="Arial" w:eastAsia="Times New Roman" w:hAnsi="Arial" w:cs="Arial"/>
+          <w:color w:val="333333"/>
+          <w:sz w:val="24"/>
+          <w:szCs w:val="24"/>
+          <w:lang w:eastAsia="ru-RU"/>
+        </w:rPr>
+        <w:t>Джоя</w:t>
+      </w:r>
+      <w:proofErr w:type="spellEnd"/>
+      <w:r>
+        <w:rPr>
+          <w:rFonts w:ascii="Arial" w:eastAsia="Times New Roman" w:hAnsi="Arial" w:cs="Arial"/>
+          <w:color w:val="333333"/>
+          <w:sz w:val="24"/>
+          <w:szCs w:val="24"/>
+          <w:lang w:eastAsia="ru-RU"/>
+        </w:rPr>
+        <w:t xml:space="preserve"> </w:t>
       </w:r>
       <w:proofErr w:type="gramStart"/>
       <w:r>
@@ -861,7 +1334,117 @@
           <w:szCs w:val="24"/>
           <w:lang w:eastAsia="ru-RU"/>
         </w:rPr>
-        <w:t xml:space="preserve"> в Давосе в 1999 году. Там один из основателей Sun Microsystems представил свою концепцию «Шести вебов». Джой выделил шесть видов интернета, четыре из которых были пользовательскими. Например, один из них – «интернет здесь и сейчас» всегда обеспечивал бы устройство, которое вы постоянно носите с собой, доступом в сеть, где бы вы не находились (очевидный прообраз 4G, LTE) или «странный интернет», в который вы могли бы попасть при помощи голоса, отдавая команды своему автомобилю или тому или иному голосовому помощнику. Среди этих типов интернета учёный выделил два, не имеющих прямого отношения к человеку – «B2B» и «D2D». Согласно Джою, B2B-соединение (business-to-business) не имело пользовательского интерфейса и существовало бы для связи между бизнес-машинами в корпорациях. Второй тип D2D (device-to-device) – соединял бы устройства из различных сфер, помогая автоматизации и техническому усовершенствованию городов, домов, промышленности и способствовал бы повышению уровня «интеллектуальности» гаджетов.</w:t>
+        <w:t xml:space="preserve"> в Давосе в 1999 году. Там один из основателей </w:t>
+      </w:r>
+      <w:proofErr w:type="spellStart"/>
+      <w:r>
+        <w:rPr>
+          <w:rFonts w:ascii="Arial" w:eastAsia="Times New Roman" w:hAnsi="Arial" w:cs="Arial"/>
+          <w:color w:val="333333"/>
+          <w:sz w:val="24"/>
+          <w:szCs w:val="24"/>
+          <w:lang w:eastAsia="ru-RU"/>
+        </w:rPr>
+        <w:t>Sun</w:t>
+      </w:r>
+      <w:proofErr w:type="spellEnd"/>
+      <w:r>
+        <w:rPr>
+          <w:rFonts w:ascii="Arial" w:eastAsia="Times New Roman" w:hAnsi="Arial" w:cs="Arial"/>
+          <w:color w:val="333333"/>
+          <w:sz w:val="24"/>
+          <w:szCs w:val="24"/>
+          <w:lang w:eastAsia="ru-RU"/>
+        </w:rPr>
+        <w:t xml:space="preserve"> </w:t>
+      </w:r>
+      <w:proofErr w:type="spellStart"/>
+      <w:r>
+        <w:rPr>
+          <w:rFonts w:ascii="Arial" w:eastAsia="Times New Roman" w:hAnsi="Arial" w:cs="Arial"/>
+          <w:color w:val="333333"/>
+          <w:sz w:val="24"/>
+          <w:szCs w:val="24"/>
+          <w:lang w:eastAsia="ru-RU"/>
+        </w:rPr>
+        <w:t>Microsystems</w:t>
+      </w:r>
+      <w:proofErr w:type="spellEnd"/>
+      <w:r>
+        <w:rPr>
+          <w:rFonts w:ascii="Arial" w:eastAsia="Times New Roman" w:hAnsi="Arial" w:cs="Arial"/>
+          <w:color w:val="333333"/>
+          <w:sz w:val="24"/>
+          <w:szCs w:val="24"/>
+          <w:lang w:eastAsia="ru-RU"/>
+        </w:rPr>
+        <w:t xml:space="preserve"> представил свою концепцию «Шести вебов». Джой выделил шесть видов интернета, четыре из которых были пользовательскими. Например, один из них – «интернет здесь и сейчас» всегда обеспечивал бы устройство, которое вы постоянно носите с собой, доступом в сеть, где бы вы не находились (очевидный прообраз 4G, LTE) или «странный интернет», в который вы могли бы попасть при помощи голоса, отдавая команды своему автомобилю или тому или иному голосовому помощнику. Среди этих типов интернета учёный выделил два, не имеющих прямого отношения к человеку – «B2B» и «D2D». Согласно </w:t>
+      </w:r>
+      <w:proofErr w:type="spellStart"/>
+      <w:r>
+        <w:rPr>
+          <w:rFonts w:ascii="Arial" w:eastAsia="Times New Roman" w:hAnsi="Arial" w:cs="Arial"/>
+          <w:color w:val="333333"/>
+          <w:sz w:val="24"/>
+          <w:szCs w:val="24"/>
+          <w:lang w:eastAsia="ru-RU"/>
+        </w:rPr>
+        <w:t>Джою</w:t>
+      </w:r>
+      <w:proofErr w:type="spellEnd"/>
+      <w:r>
+        <w:rPr>
+          <w:rFonts w:ascii="Arial" w:eastAsia="Times New Roman" w:hAnsi="Arial" w:cs="Arial"/>
+          <w:color w:val="333333"/>
+          <w:sz w:val="24"/>
+          <w:szCs w:val="24"/>
+          <w:lang w:eastAsia="ru-RU"/>
+        </w:rPr>
+        <w:t>, B2B-соединение (</w:t>
+      </w:r>
+      <w:proofErr w:type="spellStart"/>
+      <w:r>
+        <w:rPr>
+          <w:rFonts w:ascii="Arial" w:eastAsia="Times New Roman" w:hAnsi="Arial" w:cs="Arial"/>
+          <w:color w:val="333333"/>
+          <w:sz w:val="24"/>
+          <w:szCs w:val="24"/>
+          <w:lang w:eastAsia="ru-RU"/>
+        </w:rPr>
+        <w:t>business-to-business</w:t>
+      </w:r>
+      <w:proofErr w:type="spellEnd"/>
+      <w:r>
+        <w:rPr>
+          <w:rFonts w:ascii="Arial" w:eastAsia="Times New Roman" w:hAnsi="Arial" w:cs="Arial"/>
+          <w:color w:val="333333"/>
+          <w:sz w:val="24"/>
+          <w:szCs w:val="24"/>
+          <w:lang w:eastAsia="ru-RU"/>
+        </w:rPr>
+        <w:t>) не имело пользовательского интерфейса и существовало бы для связи между бизнес-машинами в корпорациях. Второй тип D2D (</w:t>
+      </w:r>
+      <w:proofErr w:type="spellStart"/>
+      <w:r>
+        <w:rPr>
+          <w:rFonts w:ascii="Arial" w:eastAsia="Times New Roman" w:hAnsi="Arial" w:cs="Arial"/>
+          <w:color w:val="333333"/>
+          <w:sz w:val="24"/>
+          <w:szCs w:val="24"/>
+          <w:lang w:eastAsia="ru-RU"/>
+        </w:rPr>
+        <w:t>device-to-device</w:t>
+      </w:r>
+      <w:proofErr w:type="spellEnd"/>
+      <w:r>
+        <w:rPr>
+          <w:rFonts w:ascii="Arial" w:eastAsia="Times New Roman" w:hAnsi="Arial" w:cs="Arial"/>
+          <w:color w:val="333333"/>
+          <w:sz w:val="24"/>
+          <w:szCs w:val="24"/>
+          <w:lang w:eastAsia="ru-RU"/>
+        </w:rPr>
+        <w:t>) – соединял бы устройства из различных сфер, помогая автоматизации и техническому усовершенствованию городов, домов, промышленности и способствовал бы повышению уровня «интеллектуальности» гаджетов.</w:t>
       </w:r>
     </w:p>
     <w:p>
@@ -983,7 +1566,51 @@
           <w:szCs w:val="24"/>
           <w:lang w:eastAsia="ru-RU"/>
         </w:rPr>
-        <w:t>Все 1980-е и 1990-е годы идея о межмашинных соединениях, интернете, который бы существовал незаметно для пользователя и обеспечивал возможность коммуникации между различными устройствами, находила своё отражение в различных концепциях, статьях и разработках. Однако, не существовало ёмкого названия, под эгидой которого начался бы новый этап развития технологий в этой сфере. Такое название появилось в 1999 году, когда Кевин Эштон, пионер разработки RFID, представил свою презентацию «Интернет вещей» руководству компании Procter&amp;Gamble. Презентация была посвящена RFID-меткам и тому, как они могут видоизменить некоторые рынки, такие как логистика и ритейл.</w:t>
+        <w:t xml:space="preserve">Все 1980-е и 1990-е годы идея о межмашинных соединениях, интернете, который бы существовал незаметно для пользователя и обеспечивал возможность коммуникации между различными устройствами, находила своё отражение в различных концепциях, статьях и разработках. Однако, не существовало ёмкого названия, под эгидой которого начался бы новый этап развития технологий в этой сфере. Такое название появилось в 1999 году, когда Кевин </w:t>
+      </w:r>
+      <w:proofErr w:type="spellStart"/>
+      <w:r>
+        <w:rPr>
+          <w:rFonts w:ascii="Arial" w:eastAsia="Times New Roman" w:hAnsi="Arial" w:cs="Arial"/>
+          <w:color w:val="333333"/>
+          <w:sz w:val="24"/>
+          <w:szCs w:val="24"/>
+          <w:lang w:eastAsia="ru-RU"/>
+        </w:rPr>
+        <w:t>Эштон</w:t>
+      </w:r>
+      <w:proofErr w:type="spellEnd"/>
+      <w:r>
+        <w:rPr>
+          <w:rFonts w:ascii="Arial" w:eastAsia="Times New Roman" w:hAnsi="Arial" w:cs="Arial"/>
+          <w:color w:val="333333"/>
+          <w:sz w:val="24"/>
+          <w:szCs w:val="24"/>
+          <w:lang w:eastAsia="ru-RU"/>
+        </w:rPr>
+        <w:t xml:space="preserve">, пионер разработки RFID, представил свою презентацию «Интернет вещей» руководству компании </w:t>
+      </w:r>
+      <w:proofErr w:type="spellStart"/>
+      <w:r>
+        <w:rPr>
+          <w:rFonts w:ascii="Arial" w:eastAsia="Times New Roman" w:hAnsi="Arial" w:cs="Arial"/>
+          <w:color w:val="333333"/>
+          <w:sz w:val="24"/>
+          <w:szCs w:val="24"/>
+          <w:lang w:eastAsia="ru-RU"/>
+        </w:rPr>
+        <w:t>Procter&amp;Gamble</w:t>
+      </w:r>
+      <w:proofErr w:type="spellEnd"/>
+      <w:r>
+        <w:rPr>
+          <w:rFonts w:ascii="Arial" w:eastAsia="Times New Roman" w:hAnsi="Arial" w:cs="Arial"/>
+          <w:color w:val="333333"/>
+          <w:sz w:val="24"/>
+          <w:szCs w:val="24"/>
+          <w:lang w:eastAsia="ru-RU"/>
+        </w:rPr>
+        <w:t>. Презентация была посвящена RFID-меткам и тому, как они могут видоизменить некоторые рынки, такие как логистика и ритейл.</w:t>
       </w:r>
     </w:p>
     <w:p>
@@ -1082,8 +1709,22 @@
           <w:szCs w:val="20"/>
           <w:lang w:eastAsia="ru-RU"/>
         </w:rPr>
-        <w:t>Кевин Эштон</w:t>
-      </w:r>
+        <w:t xml:space="preserve">Кевин </w:t>
+      </w:r>
+      <w:proofErr w:type="spellStart"/>
+      <w:r>
+        <w:rPr>
+          <w:rFonts w:ascii="Arial" w:eastAsia="Times New Roman" w:hAnsi="Arial" w:cs="Arial"/>
+          <w:i/>
+          <w:iCs/>
+          <w:color w:val="333333"/>
+          <w:sz w:val="20"/>
+          <w:szCs w:val="20"/>
+          <w:lang w:eastAsia="ru-RU"/>
+        </w:rPr>
+        <w:t>Эштон</w:t>
+      </w:r>
+      <w:proofErr w:type="spellEnd"/>
     </w:p>
     <w:p>
       <w:pPr>
@@ -1105,7 +1746,29 @@
           <w:szCs w:val="24"/>
           <w:lang w:eastAsia="ru-RU"/>
         </w:rPr>
-        <w:t>«Тот факт, что я, возможно, был первым человеком, кто произнёс словосочетание “Интернет вещей”, конечно, не даёт мне права контролировать смысл, который в него вкладывают другие. Но я понимаю его следующим образом. Компьютеры и интернет нуждаются в человеке, так как построены им. Вся информация, хранящаяся в интернете, была когда-то загружена туда человеком. Будь то текст, картинка, видеозапись, отсканированная или считанная с помощью штрихкода информация – всё это создано и размещено в интернете человеком. Проблема в том, что у людей не безграничны время, внимательность и аккуратность. Если бы наши компьютеры и устройства сами могли бы собирать информацию, распределять, анализировать, обмениваться ею между собой это было бы настоящей победой. Интернет вещей может изменить мир, так как это уже сделал обычный интернет», - позже писал в своей авторской статье Кевин Эштон.</w:t>
+        <w:t xml:space="preserve">«Тот факт, что я, возможно, был первым человеком, кто произнёс словосочетание “Интернет вещей”, конечно, не даёт мне права контролировать смысл, который в него вкладывают другие. Но я понимаю его следующим образом. Компьютеры и интернет нуждаются в человеке, так как построены им. Вся информация, хранящаяся в интернете, была когда-то загружена туда человеком. Будь то текст, картинка, видеозапись, отсканированная или считанная с помощью штрихкода информация – всё это создано и размещено в интернете человеком. Проблема в том, что у людей не безграничны время, внимательность и аккуратность. Если бы наши компьютеры и устройства сами могли бы собирать информацию, распределять, анализировать, обмениваться ею между собой это было бы настоящей победой. Интернет вещей может изменить мир, так как это уже сделал обычный интернет», - позже писал в своей авторской статье Кевин </w:t>
+      </w:r>
+      <w:proofErr w:type="spellStart"/>
+      <w:r>
+        <w:rPr>
+          <w:rFonts w:ascii="Arial" w:eastAsia="Times New Roman" w:hAnsi="Arial" w:cs="Arial"/>
+          <w:color w:val="333333"/>
+          <w:sz w:val="24"/>
+          <w:szCs w:val="24"/>
+          <w:lang w:eastAsia="ru-RU"/>
+        </w:rPr>
+        <w:t>Эштон</w:t>
+      </w:r>
+      <w:proofErr w:type="spellEnd"/>
+      <w:r>
+        <w:rPr>
+          <w:rFonts w:ascii="Arial" w:eastAsia="Times New Roman" w:hAnsi="Arial" w:cs="Arial"/>
+          <w:color w:val="333333"/>
+          <w:sz w:val="24"/>
+          <w:szCs w:val="24"/>
+          <w:lang w:eastAsia="ru-RU"/>
+        </w:rPr>
+        <w:t>.</w:t>
       </w:r>
     </w:p>
     <w:p>
@@ -1177,7 +1840,73 @@
           <w:szCs w:val="24"/>
           <w:lang w:eastAsia="ru-RU"/>
         </w:rPr>
-        <w:t>В новом десятилетии концепция Интернета вещей, суммировавшая в себе всевозможные технологии взаимодействия устройств – от RFID-меток и connected car до промышленной автоматизации и умных городов, стремительно начала набирать популярность. Так, журнал ScientificAmerican опубликовал статью, где речь шла о том, как Интернет вещей может изменить повседневную жизнь – </w:t>
+        <w:t xml:space="preserve">В новом десятилетии концепция Интернета вещей, суммировавшая в себе всевозможные технологии взаимодействия устройств – от RFID-меток и </w:t>
+      </w:r>
+      <w:proofErr w:type="spellStart"/>
+      <w:r>
+        <w:rPr>
+          <w:rFonts w:ascii="Arial" w:eastAsia="Times New Roman" w:hAnsi="Arial" w:cs="Arial"/>
+          <w:color w:val="333333"/>
+          <w:sz w:val="24"/>
+          <w:szCs w:val="24"/>
+          <w:lang w:eastAsia="ru-RU"/>
+        </w:rPr>
+        <w:t>connected</w:t>
+      </w:r>
+      <w:proofErr w:type="spellEnd"/>
+      <w:r>
+        <w:rPr>
+          <w:rFonts w:ascii="Arial" w:eastAsia="Times New Roman" w:hAnsi="Arial" w:cs="Arial"/>
+          <w:color w:val="333333"/>
+          <w:sz w:val="24"/>
+          <w:szCs w:val="24"/>
+          <w:lang w:eastAsia="ru-RU"/>
+        </w:rPr>
+        <w:t xml:space="preserve"> </w:t>
+      </w:r>
+      <w:proofErr w:type="spellStart"/>
+      <w:r>
+        <w:rPr>
+          <w:rFonts w:ascii="Arial" w:eastAsia="Times New Roman" w:hAnsi="Arial" w:cs="Arial"/>
+          <w:color w:val="333333"/>
+          <w:sz w:val="24"/>
+          <w:szCs w:val="24"/>
+          <w:lang w:eastAsia="ru-RU"/>
+        </w:rPr>
+        <w:t>car</w:t>
+      </w:r>
+      <w:proofErr w:type="spellEnd"/>
+      <w:r>
+        <w:rPr>
+          <w:rFonts w:ascii="Arial" w:eastAsia="Times New Roman" w:hAnsi="Arial" w:cs="Arial"/>
+          <w:color w:val="333333"/>
+          <w:sz w:val="24"/>
+          <w:szCs w:val="24"/>
+          <w:lang w:eastAsia="ru-RU"/>
+        </w:rPr>
+        <w:t xml:space="preserve"> до промышленной автоматизации и умных городов, стремительно начала набирать популярность. Так, журнал </w:t>
+      </w:r>
+      <w:proofErr w:type="spellStart"/>
+      <w:r>
+        <w:rPr>
+          <w:rFonts w:ascii="Arial" w:eastAsia="Times New Roman" w:hAnsi="Arial" w:cs="Arial"/>
+          <w:color w:val="333333"/>
+          <w:sz w:val="24"/>
+          <w:szCs w:val="24"/>
+          <w:lang w:eastAsia="ru-RU"/>
+        </w:rPr>
+        <w:t>ScientificAmerican</w:t>
+      </w:r>
+      <w:proofErr w:type="spellEnd"/>
+      <w:r>
+        <w:rPr>
+          <w:rFonts w:ascii="Arial" w:eastAsia="Times New Roman" w:hAnsi="Arial" w:cs="Arial"/>
+          <w:color w:val="333333"/>
+          <w:sz w:val="24"/>
+          <w:szCs w:val="24"/>
+          <w:lang w:eastAsia="ru-RU"/>
+        </w:rPr>
+        <w:t xml:space="preserve"> опубликовал статью, где речь шла о том, как Интернет вещей может изменить повседневную жизнь – </w:t>
       </w:r>
       <w:hyperlink r:id="rId9" w:tgtFrame="_blank" w:history="1">
         <w:r>
@@ -1200,7 +1929,29 @@
           <w:szCs w:val="24"/>
           <w:lang w:eastAsia="ru-RU"/>
         </w:rPr>
-        <w:t xml:space="preserve">, счётчики и др. А многие крупные компании включили разработки в области IoT в сферу своей деятельности. Одно за другим начали появляться мероприятия (конференции, круглые столы, форумы), посвящённые Интернету вещей. К концу 2000-х годов количество устройств, подключённых к сети, </w:t>
+        <w:t xml:space="preserve">, счётчики и др. А многие крупные компании включили разработки в области </w:t>
+      </w:r>
+      <w:proofErr w:type="spellStart"/>
+      <w:r>
+        <w:rPr>
+          <w:rFonts w:ascii="Arial" w:eastAsia="Times New Roman" w:hAnsi="Arial" w:cs="Arial"/>
+          <w:color w:val="333333"/>
+          <w:sz w:val="24"/>
+          <w:szCs w:val="24"/>
+          <w:lang w:eastAsia="ru-RU"/>
+        </w:rPr>
+        <w:t>IoT</w:t>
+      </w:r>
+      <w:proofErr w:type="spellEnd"/>
+      <w:r>
+        <w:rPr>
+          <w:rFonts w:ascii="Arial" w:eastAsia="Times New Roman" w:hAnsi="Arial" w:cs="Arial"/>
+          <w:color w:val="333333"/>
+          <w:sz w:val="24"/>
+          <w:szCs w:val="24"/>
+          <w:lang w:eastAsia="ru-RU"/>
+        </w:rPr>
+        <w:t xml:space="preserve"> в сферу своей деятельности. Одно за другим начали появляться мероприятия (конференции, круглые столы, форумы), посвящённые Интернету вещей. К концу 2000-х годов количество устройств, подключённых к сети, </w:t>
       </w:r>
       <w:r>
         <w:rPr>
@@ -1275,7 +2026,139 @@
           <w:szCs w:val="24"/>
           <w:lang w:eastAsia="ru-RU"/>
         </w:rPr>
-        <w:t>В своём современном состоянии Интернет вещей уже стал неотъемлемой частью жизни множества людей. Благодаря появлению беспроводных сетей, постоянному росту пропускного объёма интернет-соединения и внедрению новых подключённых устройств человек окружил себя сетевой инфраструктурой, помогающей ему и решающей задачи, которые до этого приходилось решать самостоятельно. Согласно множеству отчётов и прогнозов от аналитических компаний, подключённых устройств (машин, фитнесс-трекеров, решений в сферах умных городов, домов и др.) будет становиться всё больше. Вместе с этим будет расширяться и концепция «Интернета вещей». Уже сейчас, спустя 15 лет после рождения IoT, Интернет вещей стал одним из главных трендов высоких технологий – сейчас едва ли можно найти IT-компанию, у которой не было бы разработок и проектов в этой сфере. Возможно, в ближайшем будущем, грани между Интернетом вещей и просто интернетом сотрутся, так как появится универсальный сетевой стандарт и IoT, как концепция, будет поглощена новой и более обширной, например, «Internet of Everything» – Интернетом всего.</w:t>
+        <w:t>В своём современном состоянии Интернет вещей уже стал неотъемлемой частью жизни множества людей. Благодаря появлению беспроводных сетей, постоянному росту пропускного объёма интернет-соединения и внедрению новых подключённых устройств человек окружил себя сетевой инфраструктурой, помогающей ему и решающей задачи, которые до этого приходилось решать самостоятельно. Согласно множеству отчётов и прогнозов от аналитических компаний, подключённых устройств (машин, фитнесс-</w:t>
+      </w:r>
+      <w:proofErr w:type="spellStart"/>
+      <w:r>
+        <w:rPr>
+          <w:rFonts w:ascii="Arial" w:eastAsia="Times New Roman" w:hAnsi="Arial" w:cs="Arial"/>
+          <w:color w:val="333333"/>
+          <w:sz w:val="24"/>
+          <w:szCs w:val="24"/>
+          <w:lang w:eastAsia="ru-RU"/>
+        </w:rPr>
+        <w:t>трекеров</w:t>
+      </w:r>
+      <w:proofErr w:type="spellEnd"/>
+      <w:r>
+        <w:rPr>
+          <w:rFonts w:ascii="Arial" w:eastAsia="Times New Roman" w:hAnsi="Arial" w:cs="Arial"/>
+          <w:color w:val="333333"/>
+          <w:sz w:val="24"/>
+          <w:szCs w:val="24"/>
+          <w:lang w:eastAsia="ru-RU"/>
+        </w:rPr>
+        <w:t xml:space="preserve">, решений в сферах умных городов, домов и др.) будет становиться всё больше. Вместе с этим будет расширяться и концепция «Интернета вещей». Уже сейчас, спустя 15 лет после рождения </w:t>
+      </w:r>
+      <w:proofErr w:type="spellStart"/>
+      <w:r>
+        <w:rPr>
+          <w:rFonts w:ascii="Arial" w:eastAsia="Times New Roman" w:hAnsi="Arial" w:cs="Arial"/>
+          <w:color w:val="333333"/>
+          <w:sz w:val="24"/>
+          <w:szCs w:val="24"/>
+          <w:lang w:eastAsia="ru-RU"/>
+        </w:rPr>
+        <w:t>IoT</w:t>
+      </w:r>
+      <w:proofErr w:type="spellEnd"/>
+      <w:r>
+        <w:rPr>
+          <w:rFonts w:ascii="Arial" w:eastAsia="Times New Roman" w:hAnsi="Arial" w:cs="Arial"/>
+          <w:color w:val="333333"/>
+          <w:sz w:val="24"/>
+          <w:szCs w:val="24"/>
+          <w:lang w:eastAsia="ru-RU"/>
+        </w:rPr>
+        <w:t xml:space="preserve">, Интернет вещей стал одним из главных трендов высоких технологий – сейчас едва ли можно найти IT-компанию, у которой не было бы разработок и проектов в этой сфере. Возможно, в ближайшем будущем, грани между Интернетом вещей и просто интернетом сотрутся, так как появится универсальный сетевой стандарт и </w:t>
+      </w:r>
+      <w:proofErr w:type="spellStart"/>
+      <w:r>
+        <w:rPr>
+          <w:rFonts w:ascii="Arial" w:eastAsia="Times New Roman" w:hAnsi="Arial" w:cs="Arial"/>
+          <w:color w:val="333333"/>
+          <w:sz w:val="24"/>
+          <w:szCs w:val="24"/>
+          <w:lang w:eastAsia="ru-RU"/>
+        </w:rPr>
+        <w:t>IoT</w:t>
+      </w:r>
+      <w:proofErr w:type="spellEnd"/>
+      <w:r>
+        <w:rPr>
+          <w:rFonts w:ascii="Arial" w:eastAsia="Times New Roman" w:hAnsi="Arial" w:cs="Arial"/>
+          <w:color w:val="333333"/>
+          <w:sz w:val="24"/>
+          <w:szCs w:val="24"/>
+          <w:lang w:eastAsia="ru-RU"/>
+        </w:rPr>
+        <w:t>, как концепция, будет поглощена новой и более обширной, например, «</w:t>
+      </w:r>
+      <w:proofErr w:type="spellStart"/>
+      <w:r>
+        <w:rPr>
+          <w:rFonts w:ascii="Arial" w:eastAsia="Times New Roman" w:hAnsi="Arial" w:cs="Arial"/>
+          <w:color w:val="333333"/>
+          <w:sz w:val="24"/>
+          <w:szCs w:val="24"/>
+          <w:lang w:eastAsia="ru-RU"/>
+        </w:rPr>
+        <w:t>Internet</w:t>
+      </w:r>
+      <w:proofErr w:type="spellEnd"/>
+      <w:r>
+        <w:rPr>
+          <w:rFonts w:ascii="Arial" w:eastAsia="Times New Roman" w:hAnsi="Arial" w:cs="Arial"/>
+          <w:color w:val="333333"/>
+          <w:sz w:val="24"/>
+          <w:szCs w:val="24"/>
+          <w:lang w:eastAsia="ru-RU"/>
+        </w:rPr>
+        <w:t xml:space="preserve"> </w:t>
+      </w:r>
+      <w:proofErr w:type="spellStart"/>
+      <w:r>
+        <w:rPr>
+          <w:rFonts w:ascii="Arial" w:eastAsia="Times New Roman" w:hAnsi="Arial" w:cs="Arial"/>
+          <w:color w:val="333333"/>
+          <w:sz w:val="24"/>
+          <w:szCs w:val="24"/>
+          <w:lang w:eastAsia="ru-RU"/>
+        </w:rPr>
+        <w:t>of</w:t>
+      </w:r>
+      <w:proofErr w:type="spellEnd"/>
+      <w:r>
+        <w:rPr>
+          <w:rFonts w:ascii="Arial" w:eastAsia="Times New Roman" w:hAnsi="Arial" w:cs="Arial"/>
+          <w:color w:val="333333"/>
+          <w:sz w:val="24"/>
+          <w:szCs w:val="24"/>
+          <w:lang w:eastAsia="ru-RU"/>
+        </w:rPr>
+        <w:t xml:space="preserve"> </w:t>
+      </w:r>
+      <w:proofErr w:type="spellStart"/>
+      <w:r>
+        <w:rPr>
+          <w:rFonts w:ascii="Arial" w:eastAsia="Times New Roman" w:hAnsi="Arial" w:cs="Arial"/>
+          <w:color w:val="333333"/>
+          <w:sz w:val="24"/>
+          <w:szCs w:val="24"/>
+          <w:lang w:eastAsia="ru-RU"/>
+        </w:rPr>
+        <w:t>Everything</w:t>
+      </w:r>
+      <w:proofErr w:type="spellEnd"/>
+      <w:r>
+        <w:rPr>
+          <w:rFonts w:ascii="Arial" w:eastAsia="Times New Roman" w:hAnsi="Arial" w:cs="Arial"/>
+          <w:color w:val="333333"/>
+          <w:sz w:val="24"/>
+          <w:szCs w:val="24"/>
+          <w:lang w:eastAsia="ru-RU"/>
+        </w:rPr>
+        <w:t>» – Интернетом всего.</w:t>
       </w:r>
     </w:p>
     <w:p>
@@ -1723,6 +2606,7 @@
   <w:style w:type="character" w:default="1" w:styleId="a0">
     <w:name w:val="Default Paragraph Font"/>
     <w:uiPriority w:val="1"/>
+    <w:semiHidden/>
     <w:unhideWhenUsed/>
   </w:style>
   <w:style w:type="table" w:default="1" w:styleId="a1">

</xml_diff>